<commit_message>
fixed syntactic mistakes in ucd document
</commit_message>
<xml_diff>
--- a/UCD.docx
+++ b/UCD.docx
@@ -107,8 +107,10 @@
           <w:sz w:val="32"/>
           <w:szCs w:val="32"/>
         </w:rPr>
-        <w:t xml:space="preserve"> domande che vuole che gli vengo</w:t>
+        <w:t xml:space="preserve"> domande che vuole che gli venga</w:t>
       </w:r>
+      <w:bookmarkStart w:id="0" w:name="_GoBack"/>
+      <w:bookmarkEnd w:id="0"/>
       <w:r>
         <w:rPr>
           <w:sz w:val="32"/>
@@ -123,8 +125,6 @@
         </w:rPr>
         <w:t xml:space="preserve">ha la possibilità di </w:t>
       </w:r>
-      <w:bookmarkStart w:id="0" w:name="_GoBack"/>
-      <w:bookmarkEnd w:id="0"/>
       <w:r>
         <w:rPr>
           <w:sz w:val="32"/>

</xml_diff>